<commit_message>
revert reporting engine templates
</commit_message>
<xml_diff>
--- a/Examples/Data/Reporting engine template - Chart with filtering.docx
+++ b/Examples/Data/Reporting engine template - Chart with filtering.docx
@@ -1,18 +1,16 @@
 
 <file path=word/document.xml><?xml version="1.0" encoding="utf-8"?>
-<w:document xmlns:wpc="http://schemas.microsoft.com/office/word/2010/wordprocessingCanvas" xmlns:cx="http://schemas.microsoft.com/office/drawing/2014/chartex" xmlns:cx1="http://schemas.microsoft.com/office/drawing/2015/9/8/chartex" xmlns:mc="http://schemas.openxmlformats.org/markup-compatibility/2006" xmlns:o="urn:schemas-microsoft-com:office:office" xmlns:r="http://schemas.openxmlformats.org/officeDocument/2006/relationships" xmlns:m="http://schemas.openxmlformats.org/officeDocument/2006/math" xmlns:v="urn:schemas-microsoft-com:vml" xmlns:wp14="http://schemas.microsoft.com/office/word/2010/wordprocessingDrawing" xmlns:wp="http://schemas.openxmlformats.org/drawingml/2006/wordprocessingDrawing" xmlns:w10="urn:schemas-microsoft-com:office:word" xmlns:w="http://schemas.openxmlformats.org/wordprocessingml/2006/main" xmlns:w14="http://schemas.microsoft.com/office/word/2010/wordml" xmlns:w15="http://schemas.microsoft.com/office/word/2012/wordml" xmlns:w16se="http://schemas.microsoft.com/office/word/2015/wordml/symex" xmlns:wpg="http://schemas.microsoft.com/office/word/2010/wordprocessingGroup" xmlns:wpi="http://schemas.microsoft.com/office/word/2010/wordprocessingInk" xmlns:wne="http://schemas.microsoft.com/office/word/2006/wordml" xmlns:wps="http://schemas.microsoft.com/office/word/2010/wordprocessingShape" mc:Ignorable="w14 w15 w16se wp14">
+<w:document xmlns:wpc="http://schemas.microsoft.com/office/word/2010/wordprocessingCanvas" xmlns:cx="http://schemas.microsoft.com/office/drawing/2014/chartex" xmlns:cx1="http://schemas.microsoft.com/office/drawing/2015/9/8/chartex" xmlns:cx2="http://schemas.microsoft.com/office/drawing/2015/10/21/chartex" xmlns:cx3="http://schemas.microsoft.com/office/drawing/2016/5/9/chartex" xmlns:cx4="http://schemas.microsoft.com/office/drawing/2016/5/10/chartex" xmlns:cx5="http://schemas.microsoft.com/office/drawing/2016/5/11/chartex" xmlns:cx6="http://schemas.microsoft.com/office/drawing/2016/5/12/chartex" xmlns:cx7="http://schemas.microsoft.com/office/drawing/2016/5/13/chartex" xmlns:cx8="http://schemas.microsoft.com/office/drawing/2016/5/14/chartex" xmlns:mc="http://schemas.openxmlformats.org/markup-compatibility/2006" xmlns:aink="http://schemas.microsoft.com/office/drawing/2016/ink" xmlns:am3d="http://schemas.microsoft.com/office/drawing/2017/model3d" xmlns:o="urn:schemas-microsoft-com:office:office" xmlns:r="http://schemas.openxmlformats.org/officeDocument/2006/relationships" xmlns:m="http://schemas.openxmlformats.org/officeDocument/2006/math" xmlns:v="urn:schemas-microsoft-com:vml" xmlns:wp14="http://schemas.microsoft.com/office/word/2010/wordprocessingDrawing" xmlns:wp="http://schemas.openxmlformats.org/drawingml/2006/wordprocessingDrawing" xmlns:w10="urn:schemas-microsoft-com:office:word" xmlns:w="http://schemas.openxmlformats.org/wordprocessingml/2006/main" xmlns:w14="http://schemas.microsoft.com/office/word/2010/wordml" xmlns:w15="http://schemas.microsoft.com/office/word/2012/wordml" xmlns:w16cex="http://schemas.microsoft.com/office/word/2018/wordml/cex" xmlns:w16cid="http://schemas.microsoft.com/office/word/2016/wordml/cid" xmlns:w16="http://schemas.microsoft.com/office/word/2018/wordml" xmlns:w16sdtdh="http://schemas.microsoft.com/office/word/2020/wordml/sdtdatahash" xmlns:w16se="http://schemas.microsoft.com/office/word/2015/wordml/symex" xmlns:wpg="http://schemas.microsoft.com/office/word/2010/wordprocessingGroup" xmlns:wpi="http://schemas.microsoft.com/office/word/2010/wordprocessingInk" xmlns:wne="http://schemas.microsoft.com/office/word/2006/wordml" xmlns:wps="http://schemas.microsoft.com/office/word/2010/wordprocessingShape" mc:Ignorable="w14 w15 w16se w16cid w16 w16cex w16sdtdh wp14">
   <w:body>
     <w:p>
-      <w:bookmarkStart w:id="0" w:name="_GoBack"/>
-      <w:bookmarkEnd w:id="0"/>
       <w:r>
         <w:rPr>
           <w:noProof/>
         </w:rPr>
         <w:drawing>
-          <wp:inline distT="0" distB="0" distL="0" distR="0">
+          <wp:inline distT="0" distB="0" distL="0" distR="0" wp14:anchorId="0BCBF93A" wp14:editId="0634DCD0">
             <wp:extent cx="5810250" cy="3895725"/>
-            <wp:effectExtent l="19050" t="0" r="19050" b="0"/>
+            <wp:effectExtent l="0" t="0" r="0" b="9525"/>
             <wp:docPr id="1" name="Chart 1"/>
             <wp:cNvGraphicFramePr/>
             <a:graphic xmlns:a="http://schemas.openxmlformats.org/drawingml/2006/main">
@@ -35,7 +33,7 @@
 </file>
 
 <file path=word/styles.xml><?xml version="1.0" encoding="utf-8"?>
-<w:styles xmlns:mc="http://schemas.openxmlformats.org/markup-compatibility/2006" xmlns:r="http://schemas.openxmlformats.org/officeDocument/2006/relationships" xmlns:w="http://schemas.openxmlformats.org/wordprocessingml/2006/main" xmlns:w14="http://schemas.microsoft.com/office/word/2010/wordml" xmlns:w15="http://schemas.microsoft.com/office/word/2012/wordml" xmlns:w16se="http://schemas.microsoft.com/office/word/2015/wordml/symex" mc:Ignorable="w14 w15 w16se">
+<w:styles xmlns:mc="http://schemas.openxmlformats.org/markup-compatibility/2006" xmlns:r="http://schemas.openxmlformats.org/officeDocument/2006/relationships" xmlns:w="http://schemas.openxmlformats.org/wordprocessingml/2006/main" xmlns:w14="http://schemas.microsoft.com/office/word/2010/wordml" xmlns:w15="http://schemas.microsoft.com/office/word/2012/wordml" xmlns:w16cex="http://schemas.microsoft.com/office/word/2018/wordml/cex" xmlns:w16cid="http://schemas.microsoft.com/office/word/2016/wordml/cid" xmlns:w16="http://schemas.microsoft.com/office/word/2018/wordml" xmlns:w16sdtdh="http://schemas.microsoft.com/office/word/2020/wordml/sdtdatahash" xmlns:w16se="http://schemas.microsoft.com/office/word/2015/wordml/symex" mc:Ignorable="w14 w15 w16se w16cid w16 w16cex w16sdtdh">
   <w:docDefaults>
     <w:rPrDefault>
       <w:rPr>
@@ -51,7 +49,7 @@
       </w:pPr>
     </w:pPrDefault>
   </w:docDefaults>
-  <w:latentStyles w:defLockedState="0" w:defUIPriority="99" w:defSemiHidden="0" w:defUnhideWhenUsed="0" w:defQFormat="0" w:count="371">
+  <w:latentStyles w:defLockedState="0" w:defUIPriority="99" w:defSemiHidden="0" w:defUnhideWhenUsed="0" w:defQFormat="0" w:count="376">
     <w:lsdException w:name="Normal" w:uiPriority="0" w:qFormat="1"/>
     <w:lsdException w:name="heading 1" w:uiPriority="9" w:qFormat="1"/>
     <w:lsdException w:name="heading 2" w:semiHidden="1" w:uiPriority="9" w:unhideWhenUsed="1" w:qFormat="1"/>
@@ -157,7 +155,6 @@
     <w:lsdException w:name="HTML Sample" w:semiHidden="1" w:unhideWhenUsed="1"/>
     <w:lsdException w:name="HTML Typewriter" w:semiHidden="1" w:unhideWhenUsed="1"/>
     <w:lsdException w:name="HTML Variable" w:semiHidden="1" w:unhideWhenUsed="1"/>
-    <w:lsdException w:name="Normal Table" w:semiHidden="1" w:unhideWhenUsed="1"/>
     <w:lsdException w:name="annotation subject" w:semiHidden="1" w:unhideWhenUsed="1"/>
     <w:lsdException w:name="No List" w:semiHidden="1" w:unhideWhenUsed="1"/>
     <w:lsdException w:name="Outline List 1" w:semiHidden="1" w:unhideWhenUsed="1"/>
@@ -200,11 +197,8 @@
     <w:lsdException w:name="Table Contemporary" w:semiHidden="1" w:unhideWhenUsed="1"/>
     <w:lsdException w:name="Table Elegant" w:semiHidden="1" w:unhideWhenUsed="1"/>
     <w:lsdException w:name="Table Professional" w:semiHidden="1" w:unhideWhenUsed="1"/>
-    <w:lsdException w:name="Table Subtle 1" w:semiHidden="1" w:unhideWhenUsed="1"/>
     <w:lsdException w:name="Table Subtle 2" w:semiHidden="1" w:unhideWhenUsed="1"/>
     <w:lsdException w:name="Table Web 1" w:semiHidden="1" w:unhideWhenUsed="1"/>
-    <w:lsdException w:name="Table Web 2" w:semiHidden="1" w:unhideWhenUsed="1"/>
-    <w:lsdException w:name="Table Web 3" w:semiHidden="1" w:unhideWhenUsed="1"/>
     <w:lsdException w:name="Balloon Text" w:semiHidden="1" w:unhideWhenUsed="1"/>
     <w:lsdException w:name="Table Grid" w:uiPriority="39"/>
     <w:lsdException w:name="Table Theme" w:semiHidden="1" w:unhideWhenUsed="1"/>
@@ -423,6 +417,11 @@
     <w:lsdException w:name="List Table 5 Dark Accent 6" w:uiPriority="50"/>
     <w:lsdException w:name="List Table 6 Colorful Accent 6" w:uiPriority="51"/>
     <w:lsdException w:name="List Table 7 Colorful Accent 6" w:uiPriority="52"/>
+    <w:lsdException w:name="Mention" w:semiHidden="1" w:unhideWhenUsed="1"/>
+    <w:lsdException w:name="Smart Hyperlink" w:semiHidden="1" w:unhideWhenUsed="1"/>
+    <w:lsdException w:name="Hashtag" w:semiHidden="1" w:unhideWhenUsed="1"/>
+    <w:lsdException w:name="Unresolved Mention" w:semiHidden="1" w:unhideWhenUsed="1"/>
+    <w:lsdException w:name="Smart Link" w:semiHidden="1" w:unhideWhenUsed="1"/>
   </w:latentStyles>
   <w:style w:type="paragraph" w:default="1" w:styleId="Normal">
     <w:name w:val="Normal"/>
@@ -518,7 +517,7 @@
             </a:r>
             <a:r>
               <a:rPr lang="en-US" sz="1400" b="0" baseline="0"/>
-              <a:t>(c =&gt; c.Date.Year == 2015).GroupBy(c =&gt; c.Manager).OrderBy(g =&gt; g.Key.Name)]&gt;&gt;&lt;&lt;x  [Key.Name]&gt;&gt;</a:t>
+              <a:t>(c =&gt; c.Date?.Year == 2015).GroupBy(c =&gt; c.Manager).OrderBy(g =&gt; g.Key)]&gt;&gt;&lt;&lt;x  [Key]&gt;&gt;</a:t>
             </a:r>
             <a:endParaRPr lang="en-US" sz="1400" b="0"/>
           </a:p>
@@ -560,7 +559,7 @@
               <c:strCache>
                 <c:ptCount val="1"/>
                 <c:pt idx="0">
-                  <c:v>1st Quarter&lt;&lt;y[Where(c =&gt; c.Date.Month &gt;= 1 &amp;&amp; c.Date.Month &lt;= 3).Sum(c =&gt; c.Price)]&gt;&gt;</c:v>
+                  <c:v>1st Quarter&lt;&lt;y[Where(c =&gt; c.Date?.Month &gt;= 1 &amp;&amp; c.Date?.Month &lt;= 3).Sum(c =&gt; c.Price)]&gt;&gt;</c:v>
                 </c:pt>
               </c:strCache>
             </c:strRef>
@@ -622,7 +621,7 @@
               <c:strCache>
                 <c:ptCount val="1"/>
                 <c:pt idx="0">
-                  <c:v>2nd Quarter&lt;&lt;y[Where(c =&gt; c.Date.Month &gt;= 4 &amp;&amp; c.Date.Month &lt;= 6).Sum(c =&gt; c.Price)]&gt;&gt;</c:v>
+                  <c:v>2nd Quarter&lt;&lt;y[Where(c =&gt; c.Date?.Month &gt;= 4 &amp;&amp; c.Date?.Month &lt;= 6).Sum(c =&gt; c.Price)]&gt;&gt;</c:v>
                 </c:pt>
               </c:strCache>
             </c:strRef>
@@ -684,7 +683,7 @@
               <c:strCache>
                 <c:ptCount val="1"/>
                 <c:pt idx="0">
-                  <c:v>3rd Quarter&lt;&lt;y[Where(c =&gt; c.Date.Month &gt;= 7 &amp;&amp; c.Date.Month &lt;= 9).Sum(c =&gt; c.Price)]&gt;&gt; </c:v>
+                  <c:v>3rd Quarter&lt;&lt;y[Where(c =&gt; c.Date?.Month &gt;= 7 &amp;&amp; c.Date?.Month &lt;= 9).Sum(c =&gt; c.Price)]&gt;&gt; </c:v>
                 </c:pt>
               </c:strCache>
             </c:strRef>
@@ -746,7 +745,7 @@
               <c:strCache>
                 <c:ptCount val="1"/>
                 <c:pt idx="0">
-                  <c:v>4th Quarter&lt;&lt;y[Where(c =&gt; c.Date.Month &gt;= 10 &amp;&amp; c.Date.Month &lt;= 12).Sum(c =&gt; c.Price)]&gt;&gt;</c:v>
+                  <c:v>4th Quarter&lt;&lt;y[Where(c =&gt; c.Date?.Month &gt;= 10 &amp;&amp; c.Date?.Month &lt;= 12).Sum(c =&gt; c.Price)]&gt;&gt;</c:v>
                 </c:pt>
               </c:strCache>
             </c:strRef>

</xml_diff>